<commit_message>
First development update with offerte
</commit_message>
<xml_diff>
--- a/documenten/Offerte_VideoTutorialBlog.docx
+++ b/documenten/Offerte_VideoTutorialBlog.docx
@@ -609,7 +609,7 @@
               </wp:anchor>
             </w:drawing>
           </mc:Choice>
-          <mc:Fallback xmlns:a14="http://schemas.microsoft.com/office/drawing/2010/main" xmlns:pic="http://schemas.openxmlformats.org/drawingml/2006/picture" xmlns:a="http://schemas.openxmlformats.org/drawingml/2006/main">
+          <mc:Fallback xmlns:a="http://schemas.openxmlformats.org/drawingml/2006/main" xmlns:pic="http://schemas.openxmlformats.org/drawingml/2006/picture" xmlns:a14="http://schemas.microsoft.com/office/drawing/2010/main">
             <w:pict>
               <v:shape id="Freeform 13" style="position:absolute;margin-left:-46.5pt;margin-top:-33.1pt;width:438.45pt;height:53.25pt;rotation:180;z-index:-251653632;visibility:visible;mso-wrap-style:square;mso-wrap-distance-left:9pt;mso-wrap-distance-top:0;mso-wrap-distance-right:9pt;mso-wrap-distance-bottom:0;mso-position-horizontal:absolute;mso-position-horizontal-relative:text;mso-position-vertical:absolute;mso-position-vertical-relative:text;v-text-anchor:top" coordsize="8769,1065" o:spid="_x0000_s1026" fillcolor="#212122" stroked="f" path="m8769,11r,-11l8430,102r-338,96l7756,286r-334,82l7091,443r-329,68l6436,573r-323,57l5794,680r-317,45l5164,765r-309,35l4550,829r-301,25l3952,875r-292,16l3373,904r-282,8l2814,917r-271,2l2398,918r-143,-1l2114,915r-139,-3l1837,908r-137,-5l1566,897r-133,-6l1303,884r-129,-7l1047,868,922,860,799,850,679,841,560,830,443,820,329,809,217,797,108,786,,774r145,24l295,821r153,23l606,866r162,21l934,908r169,19l1277,946r177,17l1634,979r185,15l2007,1008r191,13l2392,1032r198,9l2791,1049r205,7l3203,1060r210,3l3626,1064r234,-1l4096,1059r240,-6l4578,1044r246,-12l5072,1017r251,-18l5576,977r255,-24l6089,925r260,-31l6611,859r264,-39l7141,777r268,-46l7678,680r271,-55l8221,566r273,-63l8769,435r,-424xe" o:gfxdata="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" w14:anchorId="22C8268A">
                 <v:path arrowok="t" o:connecttype="custom" o:connectlocs="5568315,6805295;5138420,6931025;4712970,7038975;4293870,7129780;3881755,7205345;3477895,7265670;3082925,7313295;2698115,7347585;2324100,7371080;1962785,7384415;1614805,7388860;1431925,7387590;1254125,7384415;1079500,7378700;909955,7371080;745490,7362190;585470,7351395;431165,7339330;281305,7325995;137795,7311390;0,7296785;187325,7326630;384810,7355205;593090,7381875;810895,7406005;1037590,7426960;1274445,7445375;1518920,7460615;1772285,7471410;2033905,7478395;2302510,7480935;2600960,7477760;2907030,7468235;3220720,7451090;3540760,7425690;3866515,7392670;4197985,7350760;4534535,7298690;4875530,7237095;5220335,7164705;5568315,7081520" o:connectangles="0,0,0,0,0,0,0,0,0,0,0,0,0,0,0,0,0,0,0,0,0,0,0,0,0,0,0,0,0,0,0,0,0,0,0,0,0,0,0,0,0"/>
@@ -885,42 +885,6 @@
     </w:p>
     <w:p>
       <w:pPr>
-        <w:spacing w:line="200" w:lineRule="exact"/>
-        <w:rPr>
-          <w:lang w:val="nl-NL"/>
-        </w:rPr>
-      </w:pPr>
-    </w:p>
-    <w:p>
-      <w:pPr>
-        <w:spacing w:line="200" w:lineRule="exact"/>
-        <w:rPr>
-          <w:lang w:val="nl-NL"/>
-        </w:rPr>
-      </w:pPr>
-    </w:p>
-    <w:p>
-      <w:pPr>
-        <w:spacing w:line="200" w:lineRule="exact"/>
-        <w:rPr>
-          <w:lang w:val="nl-NL"/>
-        </w:rPr>
-      </w:pPr>
-    </w:p>
-    <w:p>
-      <w:pPr>
-        <w:rPr>
-          <w:rFonts w:ascii="Calibri" w:eastAsia="Calibri" w:hAnsi="Calibri" w:cs="Calibri"/>
-          <w:color w:val="7E7E7E"/>
-          <w:w w:val="101"/>
-          <w:sz w:val="18"/>
-          <w:szCs w:val="18"/>
-          <w:lang w:val="nl-NL"/>
-        </w:rPr>
-      </w:pPr>
-    </w:p>
-    <w:p>
-      <w:pPr>
         <w:rPr>
           <w:rFonts w:ascii="Calibri" w:eastAsia="Calibri" w:hAnsi="Calibri" w:cs="Calibri"/>
           <w:color w:val="7E7E7E"/>
@@ -1094,12 +1058,6 @@
         <w:rPr>
           <w:lang w:val="nl-NL"/>
         </w:rPr>
-        <w:t>/Thijen/Geurts</w:t>
-      </w:r>
-      <w:r>
-        <w:rPr>
-          <w:lang w:val="nl-NL"/>
-        </w:rPr>
         <w:t xml:space="preserve">, </w:t>
       </w:r>
     </w:p>
@@ -1642,7 +1600,47 @@
           <w:szCs w:val="18"/>
           <w:lang w:val="nl-NL"/>
         </w:rPr>
-        <w:t>Er zal een portfoliowebsite worden gebouwd waar een student informatie over zichzelf kan laten zien. De website zal bestaan uit:</w:t>
+        <w:t xml:space="preserve">Er zal een </w:t>
+      </w:r>
+      <w:r>
+        <w:rPr>
+          <w:rFonts w:ascii="Arial" w:eastAsia="Arial" w:hAnsi="Arial" w:cs="Arial"/>
+          <w:w w:val="101"/>
+          <w:sz w:val="18"/>
+          <w:szCs w:val="18"/>
+          <w:lang w:val="nl-NL"/>
+        </w:rPr>
+        <w:t>Tutorial website</w:t>
+      </w:r>
+      <w:r>
+        <w:rPr>
+          <w:rFonts w:ascii="Arial" w:eastAsia="Arial" w:hAnsi="Arial" w:cs="Arial"/>
+          <w:w w:val="101"/>
+          <w:sz w:val="18"/>
+          <w:szCs w:val="18"/>
+          <w:lang w:val="nl-NL"/>
+        </w:rPr>
+        <w:t xml:space="preserve"> worden gebouwd waar een student </w:t>
+      </w:r>
+      <w:r>
+        <w:rPr>
+          <w:rFonts w:ascii="Arial" w:eastAsia="Arial" w:hAnsi="Arial" w:cs="Arial"/>
+          <w:w w:val="101"/>
+          <w:sz w:val="18"/>
+          <w:szCs w:val="18"/>
+          <w:lang w:val="nl-NL"/>
+        </w:rPr>
+        <w:t>tutorials kan vinden van een leraar</w:t>
+      </w:r>
+      <w:r>
+        <w:rPr>
+          <w:rFonts w:ascii="Arial" w:eastAsia="Arial" w:hAnsi="Arial" w:cs="Arial"/>
+          <w:w w:val="101"/>
+          <w:sz w:val="18"/>
+          <w:szCs w:val="18"/>
+          <w:lang w:val="nl-NL"/>
+        </w:rPr>
+        <w:t>. De website zal bestaan uit:</w:t>
       </w:r>
     </w:p>
     <w:p>
@@ -1663,7 +1661,14 @@
           <w:rFonts w:ascii="Arial" w:hAnsi="Arial" w:cs="Arial"/>
           <w:lang w:val="nl-NL"/>
         </w:rPr>
-        <w:t>Welkom pagina</w:t>
+        <w:t>Home</w:t>
+      </w:r>
+      <w:r>
+        <w:rPr>
+          <w:rFonts w:ascii="Arial" w:hAnsi="Arial" w:cs="Arial"/>
+          <w:lang w:val="nl-NL"/>
+        </w:rPr>
+        <w:t xml:space="preserve"> pagina</w:t>
       </w:r>
     </w:p>
     <w:p>
@@ -1684,7 +1689,14 @@
           <w:rFonts w:ascii="Arial" w:hAnsi="Arial" w:cs="Arial"/>
           <w:lang w:val="nl-NL"/>
         </w:rPr>
-        <w:t>About me pagina</w:t>
+        <w:t>Search</w:t>
+      </w:r>
+      <w:r>
+        <w:rPr>
+          <w:rFonts w:ascii="Arial" w:hAnsi="Arial" w:cs="Arial"/>
+          <w:lang w:val="nl-NL"/>
+        </w:rPr>
+        <w:t xml:space="preserve"> Pagina</w:t>
       </w:r>
     </w:p>
     <w:p>
@@ -1705,7 +1717,7 @@
           <w:rFonts w:ascii="Arial" w:hAnsi="Arial" w:cs="Arial"/>
           <w:lang w:val="nl-NL"/>
         </w:rPr>
-        <w:t>CV pagina met personalia</w:t>
+        <w:t>Video Pagina</w:t>
       </w:r>
     </w:p>
     <w:p>
@@ -1726,7 +1738,7 @@
           <w:rFonts w:ascii="Arial" w:hAnsi="Arial" w:cs="Arial"/>
           <w:lang w:val="nl-NL"/>
         </w:rPr>
-        <w:t>Projecten</w:t>
+        <w:t>Video Lijst</w:t>
       </w:r>
       <w:r>
         <w:rPr>
@@ -1738,6 +1750,11 @@
     </w:p>
     <w:p>
       <w:pPr>
+        <w:pStyle w:val="Lijstalinea"/>
+        <w:numPr>
+          <w:ilvl w:val="0"/>
+          <w:numId w:val="5"/>
+        </w:numPr>
         <w:spacing w:line="200" w:lineRule="exact"/>
         <w:rPr>
           <w:rFonts w:ascii="Arial" w:hAnsi="Arial" w:cs="Arial"/>
@@ -1749,20 +1766,36 @@
           <w:rFonts w:ascii="Arial" w:hAnsi="Arial" w:cs="Arial"/>
           <w:lang w:val="nl-NL"/>
         </w:rPr>
-        <w:t>De website zal de uitstraling krijgen van een student die</w:t>
-      </w:r>
-      <w:r>
+        <w:t>Admin Pagina.</w:t>
+      </w:r>
+    </w:p>
+    <w:p>
+      <w:pPr>
+        <w:spacing w:line="200" w:lineRule="exact"/>
         <w:rPr>
           <w:rFonts w:ascii="Arial" w:hAnsi="Arial" w:cs="Arial"/>
           <w:lang w:val="nl-NL"/>
         </w:rPr>
-        <w:t xml:space="preserve"> een opleiding doet in het bouwen van applicaties</w:t>
-      </w:r>
+      </w:pPr>
       <w:r>
         <w:rPr>
           <w:rFonts w:ascii="Arial" w:hAnsi="Arial" w:cs="Arial"/>
           <w:lang w:val="nl-NL"/>
         </w:rPr>
+        <w:t>De website zal de uitstraling krijgen van een</w:t>
+      </w:r>
+      <w:r>
+        <w:rPr>
+          <w:rFonts w:ascii="Arial" w:hAnsi="Arial" w:cs="Arial"/>
+          <w:lang w:val="nl-NL"/>
+        </w:rPr>
+        <w:t xml:space="preserve"> leerzame omgeving, waar studenten met gemak hun tutorial kunnen volgen</w:t>
+      </w:r>
+      <w:r>
+        <w:rPr>
+          <w:rFonts w:ascii="Arial" w:hAnsi="Arial" w:cs="Arial"/>
+          <w:lang w:val="nl-NL"/>
+        </w:rPr>
         <w:t>.</w:t>
       </w:r>
       <w:r>
@@ -1800,13 +1833,41 @@
           <w:rFonts w:ascii="Arial" w:hAnsi="Arial" w:cs="Arial"/>
           <w:lang w:val="nl-NL"/>
         </w:rPr>
-        <w:t xml:space="preserve"> waar de gebruiker eenvoudig kan navigeren tussen alle pagina’s. Wanneer de website voor u staat ziet u de welkom pagina van de student met persoonlijke informatie over de student</w:t>
+        <w:t xml:space="preserve"> waar de gebruiker eenvoudig kan navigeren tussen alle</w:t>
       </w:r>
       <w:r>
         <w:rPr>
           <w:rFonts w:ascii="Arial" w:hAnsi="Arial" w:cs="Arial"/>
           <w:lang w:val="nl-NL"/>
         </w:rPr>
+        <w:t xml:space="preserve"> leerlijnen naar keuze</w:t>
+      </w:r>
+      <w:r>
+        <w:rPr>
+          <w:rFonts w:ascii="Arial" w:hAnsi="Arial" w:cs="Arial"/>
+          <w:lang w:val="nl-NL"/>
+        </w:rPr>
+        <w:t xml:space="preserve">. Wanneer de website voor u staat ziet u de </w:t>
+      </w:r>
+      <w:r>
+        <w:rPr>
+          <w:rFonts w:ascii="Arial" w:hAnsi="Arial" w:cs="Arial"/>
+          <w:lang w:val="nl-NL"/>
+        </w:rPr>
+        <w:t>Home</w:t>
+      </w:r>
+      <w:r>
+        <w:rPr>
+          <w:rFonts w:ascii="Arial" w:hAnsi="Arial" w:cs="Arial"/>
+          <w:lang w:val="nl-NL"/>
+        </w:rPr>
+        <w:t xml:space="preserve"> pagina</w:t>
+      </w:r>
+      <w:r>
+        <w:rPr>
+          <w:rFonts w:ascii="Arial" w:hAnsi="Arial" w:cs="Arial"/>
+          <w:lang w:val="nl-NL"/>
+        </w:rPr>
         <w:t>,</w:t>
       </w:r>
       <w:r>
@@ -1814,21 +1875,21 @@
           <w:rFonts w:ascii="Arial" w:hAnsi="Arial" w:cs="Arial"/>
           <w:lang w:val="nl-NL"/>
         </w:rPr>
-        <w:t xml:space="preserve"> zodat meteen te zien is van welke student de portfolio</w:t>
+        <w:t xml:space="preserve"> hierop krijgen leerlingen de uitgelichte</w:t>
       </w:r>
       <w:r>
         <w:rPr>
           <w:rFonts w:ascii="Arial" w:hAnsi="Arial" w:cs="Arial"/>
           <w:lang w:val="nl-NL"/>
         </w:rPr>
-        <w:t xml:space="preserve"> is</w:t>
+        <w:t xml:space="preserve"> leerlijnen</w:t>
       </w:r>
       <w:r>
         <w:rPr>
           <w:rFonts w:ascii="Arial" w:hAnsi="Arial" w:cs="Arial"/>
           <w:lang w:val="nl-NL"/>
         </w:rPr>
-        <w:t xml:space="preserve"> en welke opleiding hij doet</w:t>
+        <w:t xml:space="preserve"> te zien</w:t>
       </w:r>
       <w:r>
         <w:rPr>
@@ -1837,45 +1898,13 @@
         </w:rPr>
         <w:t>.</w:t>
       </w:r>
-    </w:p>
-    <w:p>
-      <w:pPr>
-        <w:spacing w:line="200" w:lineRule="exact"/>
+      <w:r>
         <w:rPr>
           <w:rFonts w:ascii="Arial" w:hAnsi="Arial" w:cs="Arial"/>
           <w:lang w:val="nl-NL"/>
         </w:rPr>
-      </w:pPr>
-      <w:r>
-        <w:rPr>
-          <w:rFonts w:ascii="Arial" w:hAnsi="Arial" w:cs="Arial"/>
-          <w:lang w:val="nl-NL"/>
-        </w:rPr>
-        <w:t xml:space="preserve">Daarbij kunnen er projecten en informatie van de </w:t>
-      </w:r>
-      <w:r>
-        <w:rPr>
-          <w:rFonts w:ascii="Arial" w:hAnsi="Arial" w:cs="Arial"/>
-          <w:lang w:val="nl-NL"/>
-        </w:rPr>
-        <w:t>A</w:t>
-      </w:r>
-      <w:r>
-        <w:rPr>
-          <w:rFonts w:ascii="Arial" w:hAnsi="Arial" w:cs="Arial"/>
-          <w:lang w:val="nl-NL"/>
-        </w:rPr>
-        <w:t>bout me pagina worden toegevoegd, uitgelezen, aangepast en verwijderd worden.</w:t>
-      </w:r>
-    </w:p>
-    <w:p>
-      <w:pPr>
-        <w:spacing w:line="200" w:lineRule="exact"/>
-        <w:rPr>
-          <w:rFonts w:ascii="Arial" w:hAnsi="Arial" w:cs="Arial"/>
-          <w:lang w:val="nl-NL"/>
-        </w:rPr>
-      </w:pPr>
+        <w:t xml:space="preserve"> Verder zal nog de mogelijkheid gecreëerd worden om via titel een video te zoeken.</w:t>
+      </w:r>
     </w:p>
     <w:p>
       <w:pPr>
@@ -2143,7 +2172,40 @@
           <w:szCs w:val="18"/>
           <w:lang w:val="nl-NL"/>
         </w:rPr>
-        <w:t>portfoliowebsite komen van een student die op stage gaat.</w:t>
+        <w:t>Tutorial Website</w:t>
+      </w:r>
+      <w:r>
+        <w:rPr>
+          <w:rFonts w:ascii="Arial" w:eastAsia="Arial" w:hAnsi="Arial" w:cs="Arial"/>
+          <w:color w:val="333333"/>
+          <w:w w:val="101"/>
+          <w:sz w:val="18"/>
+          <w:szCs w:val="18"/>
+          <w:lang w:val="nl-NL"/>
+        </w:rPr>
+        <w:t xml:space="preserve"> komen</w:t>
+      </w:r>
+      <w:r>
+        <w:rPr>
+          <w:rFonts w:ascii="Arial" w:eastAsia="Arial" w:hAnsi="Arial" w:cs="Arial"/>
+          <w:color w:val="333333"/>
+          <w:w w:val="101"/>
+          <w:sz w:val="18"/>
+          <w:szCs w:val="18"/>
+          <w:lang w:val="nl-NL"/>
+        </w:rPr>
+        <w:t xml:space="preserve"> van een leraar die leerlijnen aanbied aan studenten</w:t>
+      </w:r>
+      <w:r>
+        <w:rPr>
+          <w:rFonts w:ascii="Arial" w:eastAsia="Arial" w:hAnsi="Arial" w:cs="Arial"/>
+          <w:color w:val="333333"/>
+          <w:w w:val="101"/>
+          <w:sz w:val="18"/>
+          <w:szCs w:val="18"/>
+          <w:lang w:val="nl-NL"/>
+        </w:rPr>
+        <w:t>.</w:t>
       </w:r>
     </w:p>
     <w:p>
@@ -2181,6 +2243,16 @@
           <w:lang w:val="nl-NL"/>
         </w:rPr>
         <w:t>download link.</w:t>
+      </w:r>
+      <w:r>
+        <w:rPr>
+          <w:rFonts w:ascii="Arial" w:eastAsia="Verdana" w:hAnsi="Arial" w:cs="Arial"/>
+          <w:color w:val="333333"/>
+          <w:sz w:val="18"/>
+          <w:szCs w:val="18"/>
+          <w:lang w:val="nl-NL"/>
+        </w:rPr>
+        <w:t xml:space="preserve"> Met daarbij een manier om de database te construeren in Phpmyadmin,</w:t>
       </w:r>
     </w:p>
     <w:p>
@@ -2348,20 +2420,6 @@
         </w:rPr>
         <w:t>Er zal aan de eisen worden gehouden beschreven in het meegeleverde IPP plan met de gemaakte afspraken.</w:t>
       </w:r>
-    </w:p>
-    <w:p>
-      <w:pPr>
-        <w:pStyle w:val="Lijstalinea"/>
-        <w:spacing w:before="8" w:line="200" w:lineRule="exact"/>
-        <w:ind w:left="820" w:right="255"/>
-        <w:rPr>
-          <w:rFonts w:ascii="Arial" w:eastAsia="Arial" w:hAnsi="Arial" w:cs="Arial"/>
-          <w:color w:val="333333"/>
-          <w:sz w:val="18"/>
-          <w:szCs w:val="18"/>
-          <w:lang w:val="nl-NL"/>
-        </w:rPr>
-      </w:pPr>
     </w:p>
     <w:p>
       <w:pPr>
@@ -3840,10 +3898,10 @@
       <w:pPr>
         <w:pStyle w:val="Lijstalinea"/>
         <w:numPr>
-          <w:ilvl w:val="2"/>
+          <w:ilvl w:val="1"/>
           <w:numId w:val="3"/>
         </w:numPr>
-        <w:spacing w:line="220" w:lineRule="exact"/>
+        <w:spacing w:line="240" w:lineRule="exact"/>
         <w:rPr>
           <w:rFonts w:ascii="Arial" w:eastAsia="Arial" w:hAnsi="Arial" w:cs="Arial"/>
           <w:sz w:val="18"/>
@@ -4123,46 +4181,6 @@
           <w:rFonts w:ascii="Arial" w:hAnsi="Arial" w:cs="Arial"/>
           <w:sz w:val="24"/>
           <w:szCs w:val="24"/>
-          <w:lang w:val="nl-NL"/>
-        </w:rPr>
-      </w:pPr>
-      <w:r>
-        <w:rPr>
-          <w:rFonts w:ascii="Arial" w:hAnsi="Arial" w:cs="Arial"/>
-          <w:sz w:val="24"/>
-          <w:szCs w:val="24"/>
-          <w:lang w:val="nl-NL"/>
-        </w:rPr>
-        <w:br/>
-      </w:r>
-    </w:p>
-    <w:p>
-      <w:pPr>
-        <w:spacing w:line="220" w:lineRule="exact"/>
-        <w:rPr>
-          <w:rFonts w:ascii="Arial" w:eastAsia="Arial" w:hAnsi="Arial" w:cs="Arial"/>
-          <w:b/>
-          <w:sz w:val="18"/>
-          <w:szCs w:val="18"/>
-          <w:lang w:val="nl-NL"/>
-        </w:rPr>
-      </w:pPr>
-    </w:p>
-    <w:p>
-      <w:pPr>
-        <w:spacing w:before="10" w:line="100" w:lineRule="exact"/>
-        <w:rPr>
-          <w:rFonts w:ascii="Arial" w:hAnsi="Arial" w:cs="Arial"/>
-          <w:sz w:val="11"/>
-          <w:szCs w:val="11"/>
-          <w:lang w:val="nl-NL"/>
-        </w:rPr>
-      </w:pPr>
-    </w:p>
-    <w:p>
-      <w:pPr>
-        <w:spacing w:line="200" w:lineRule="exact"/>
-        <w:rPr>
           <w:lang w:val="nl-NL"/>
         </w:rPr>
       </w:pPr>
@@ -4532,14 +4550,55 @@
     </w:p>
     <w:p>
       <w:pPr>
-        <w:spacing w:before="39"/>
-        <w:ind w:left="100"/>
-        <w:rPr>
-          <w:rFonts w:ascii="Arial" w:eastAsia="Arial" w:hAnsi="Arial" w:cs="Arial"/>
-          <w:b/>
-          <w:w w:val="101"/>
-          <w:sz w:val="18"/>
-          <w:szCs w:val="18"/>
+        <w:pBdr>
+          <w:bottom w:val="single" w:sz="6" w:space="1" w:color="auto"/>
+        </w:pBdr>
+        <w:spacing w:line="200" w:lineRule="exact"/>
+        <w:rPr>
+          <w:lang w:val="nl-NL"/>
+        </w:rPr>
+      </w:pPr>
+    </w:p>
+    <w:p>
+      <w:pPr>
+        <w:pBdr>
+          <w:bottom w:val="single" w:sz="6" w:space="1" w:color="auto"/>
+        </w:pBdr>
+        <w:spacing w:line="200" w:lineRule="exact"/>
+        <w:rPr>
+          <w:lang w:val="nl-NL"/>
+        </w:rPr>
+      </w:pPr>
+    </w:p>
+    <w:p>
+      <w:pPr>
+        <w:pBdr>
+          <w:bottom w:val="single" w:sz="6" w:space="1" w:color="auto"/>
+        </w:pBdr>
+        <w:spacing w:line="200" w:lineRule="exact"/>
+        <w:rPr>
+          <w:lang w:val="nl-NL"/>
+        </w:rPr>
+      </w:pPr>
+    </w:p>
+    <w:p>
+      <w:pPr>
+        <w:pBdr>
+          <w:bottom w:val="single" w:sz="6" w:space="1" w:color="auto"/>
+        </w:pBdr>
+        <w:spacing w:line="200" w:lineRule="exact"/>
+        <w:rPr>
+          <w:lang w:val="nl-NL"/>
+        </w:rPr>
+      </w:pPr>
+    </w:p>
+    <w:p>
+      <w:pPr>
+        <w:pBdr>
+          <w:bottom w:val="single" w:sz="6" w:space="1" w:color="auto"/>
+        </w:pBdr>
+        <w:spacing w:line="200" w:lineRule="exact"/>
+        <w:rPr>
           <w:lang w:val="nl-NL"/>
         </w:rPr>
       </w:pPr>
@@ -6510,15 +6569,6 @@
 </file>
 
 <file path=customXml/item1.xml><?xml version="1.0" encoding="utf-8"?>
-<?mso-contentType ?>
-<FormTemplates xmlns="http://schemas.microsoft.com/sharepoint/v3/contenttype/forms">
-  <Display>DocumentLibraryForm</Display>
-  <Edit>DocumentLibraryForm</Edit>
-  <New>DocumentLibraryForm</New>
-</FormTemplates>
-</file>
-
-<file path=customXml/item2.xml><?xml version="1.0" encoding="utf-8"?>
 <ct:contentTypeSchema xmlns:ct="http://schemas.microsoft.com/office/2006/metadata/contentType" xmlns:ma="http://schemas.microsoft.com/office/2006/metadata/properties/metaAttributes" ct:_="" ma:_="" ma:contentTypeName="Document" ma:contentTypeID="0x0101008BDC6AD5581FF341B18A641411339AA8" ma:contentTypeVersion="2" ma:contentTypeDescription="Een nieuw document maken." ma:contentTypeScope="" ma:versionID="69f84a11b46ceb0606ae6b4be138fdb4">
   <xsd:schema xmlns:xsd="http://www.w3.org/2001/XMLSchema" xmlns:xs="http://www.w3.org/2001/XMLSchema" xmlns:p="http://schemas.microsoft.com/office/2006/metadata/properties" xmlns:ns2="dbaff940-3fdd-4642-8116-6b4fd3f453a1" targetNamespace="http://schemas.microsoft.com/office/2006/metadata/properties" ma:root="true" ma:fieldsID="6fd2010531e37cb7d624f2d2ad8b03fb" ns2:_="">
     <xsd:import namespace="dbaff940-3fdd-4642-8116-6b4fd3f453a1"/>
@@ -6650,6 +6700,15 @@
 </ct:contentTypeSchema>
 </file>
 
+<file path=customXml/item2.xml><?xml version="1.0" encoding="utf-8"?>
+<?mso-contentType ?>
+<FormTemplates xmlns="http://schemas.microsoft.com/sharepoint/v3/contenttype/forms">
+  <Display>DocumentLibraryForm</Display>
+  <Edit>DocumentLibraryForm</Edit>
+  <New>DocumentLibraryForm</New>
+</FormTemplates>
+</file>
+
 <file path=customXml/item3.xml><?xml version="1.0" encoding="utf-8"?>
 <p:properties xmlns:p="http://schemas.microsoft.com/office/2006/metadata/properties" xmlns:xsi="http://www.w3.org/2001/XMLSchema-instance" xmlns:pc="http://schemas.microsoft.com/office/infopath/2007/PartnerControls">
   <documentManagement/>
@@ -6657,14 +6716,6 @@
 </file>
 
 <file path=customXml/itemProps1.xml><?xml version="1.0" encoding="utf-8"?>
-<ds:datastoreItem xmlns:ds="http://schemas.openxmlformats.org/officeDocument/2006/customXml" ds:itemID="{D495F1FA-E935-498B-9B23-570B54D71EC7}">
-  <ds:schemaRefs>
-    <ds:schemaRef ds:uri="http://schemas.microsoft.com/sharepoint/v3/contenttype/forms"/>
-  </ds:schemaRefs>
-</ds:datastoreItem>
-</file>
-
-<file path=customXml/itemProps2.xml><?xml version="1.0" encoding="utf-8"?>
 <ds:datastoreItem xmlns:ds="http://schemas.openxmlformats.org/officeDocument/2006/customXml" ds:itemID="{0E13A8C5-3BBB-4B43-B1BC-7D204A6F1CFA}">
   <ds:schemaRefs>
     <ds:schemaRef ds:uri="http://schemas.microsoft.com/office/2006/metadata/contentType"/>
@@ -6682,6 +6733,14 @@
 </ds:datastoreItem>
 </file>
 
+<file path=customXml/itemProps2.xml><?xml version="1.0" encoding="utf-8"?>
+<ds:datastoreItem xmlns:ds="http://schemas.openxmlformats.org/officeDocument/2006/customXml" ds:itemID="{D495F1FA-E935-498B-9B23-570B54D71EC7}">
+  <ds:schemaRefs>
+    <ds:schemaRef ds:uri="http://schemas.microsoft.com/sharepoint/v3/contenttype/forms"/>
+  </ds:schemaRefs>
+</ds:datastoreItem>
+</file>
+
 <file path=customXml/itemProps3.xml><?xml version="1.0" encoding="utf-8"?>
 <ds:datastoreItem xmlns:ds="http://schemas.openxmlformats.org/officeDocument/2006/customXml" ds:itemID="{759100CD-EE6E-48A8-B4CB-9F6C3F397A75}">
   <ds:schemaRefs>

</xml_diff>